<commit_message>
Added details about mark down
</commit_message>
<xml_diff>
--- a/Assessment/portfolio-part-A.docx
+++ b/Assessment/portfolio-part-A.docx
@@ -291,29 +291,42 @@
           <w:sz w:val="20"/>
           <w:szCs w:val="20"/>
         </w:rPr>
-        <w:t>must</w:t>
-      </w:r>
-      <w:r>
-        <w:rPr>
-          <w:sz w:val="20"/>
-          <w:szCs w:val="20"/>
-        </w:rPr>
-        <w:t xml:space="preserve"> contain the following </w:t>
-      </w:r>
-      <w:r>
-        <w:rPr>
-          <w:sz w:val="20"/>
-          <w:szCs w:val="20"/>
-        </w:rPr>
-        <w:t>sections</w:t>
-      </w:r>
-      <w:r>
-        <w:rPr>
-          <w:sz w:val="20"/>
-          <w:szCs w:val="20"/>
-        </w:rPr>
-        <w:t>:</w:t>
-      </w:r>
+        <w:t>should be written in “mark down” text. Each of the following sections should be provided as a separate document</w:t>
+      </w:r>
+      <w:proofErr w:type="gramStart"/>
+      <w:r>
+        <w:rPr>
+          <w:sz w:val="20"/>
+          <w:szCs w:val="20"/>
+        </w:rPr>
+        <w:t xml:space="preserve">. </w:t>
+      </w:r>
+      <w:proofErr w:type="gramEnd"/>
+      <w:r>
+        <w:rPr>
+          <w:sz w:val="20"/>
+          <w:szCs w:val="20"/>
+        </w:rPr>
+        <w:t>Images should be created as separate files</w:t>
+      </w:r>
+      <w:proofErr w:type="gramStart"/>
+      <w:r>
+        <w:rPr>
+          <w:sz w:val="20"/>
+          <w:szCs w:val="20"/>
+        </w:rPr>
+        <w:t xml:space="preserve">. </w:t>
+      </w:r>
+      <w:proofErr w:type="gramEnd"/>
+      <w:r>
+        <w:rPr>
+          <w:sz w:val="20"/>
+          <w:szCs w:val="20"/>
+        </w:rPr>
+        <w:t>All materials should be included in a folder called “Portfolio A”.</w:t>
+      </w:r>
+      <w:bookmarkStart w:id="0" w:name="_GoBack"/>
+      <w:bookmarkEnd w:id="0"/>
     </w:p>
     <w:p>
       <w:pPr>
@@ -1119,6 +1132,7 @@
           <w:sz w:val="20"/>
           <w:szCs w:val="20"/>
         </w:rPr>
+        <w:lastRenderedPageBreak/>
         <w:t xml:space="preserve">This </w:t>
       </w:r>
       <w:r>
@@ -1135,8 +1149,6 @@
         </w:rPr>
         <w:t xml:space="preserve"> 3 pages of A4, including the diagrams and their respective analysis.</w:t>
       </w:r>
-      <w:bookmarkStart w:id="0" w:name="_GoBack"/>
-      <w:bookmarkEnd w:id="0"/>
     </w:p>
     <w:sectPr>
       <w:pgSz w:w="11906" w:h="16838"/>

</xml_diff>